<commit_message>
Hauptdokument Struktur erstellt, Inhalt eingefügt, Dateien bearbeitet
</commit_message>
<xml_diff>
--- a/DatabaseSystem/Testdokumentation Datenbank-System.docx
+++ b/DatabaseSystem/Testdokumentation Datenbank-System.docx
@@ -41133,7 +41133,13 @@
               <w:rPr>
                 <w:lang w:val="de-DE"/>
               </w:rPr>
-              <w:t xml:space="preserve"> aller Bestellungen in dem Kassensystem-Manager.</w:t>
+              <w:t xml:space="preserve"> aller Bestellun</w:t>
+            </w:r>
+            <w:r>
+              <w:rPr>
+                <w:lang w:val="de-DE"/>
+              </w:rPr>
+              <w:t>gen in dem Kassensystem-Manager (AW 1)</w:t>
             </w:r>
           </w:p>
         </w:tc>
@@ -41721,7 +41727,19 @@
               <w:rPr>
                 <w:lang w:val="de-DE"/>
               </w:rPr>
-              <w:t>Darstellen aller Artikel in dem Kassensystem-Manager.</w:t>
+              <w:t xml:space="preserve">Einsehen </w:t>
+            </w:r>
+            <w:r>
+              <w:rPr>
+                <w:lang w:val="de-DE"/>
+              </w:rPr>
+              <w:t>aller Arti</w:t>
+            </w:r>
+            <w:r>
+              <w:rPr>
+                <w:lang w:val="de-DE"/>
+              </w:rPr>
+              <w:t>kel im Kassensystem-Manager (AW 3)</w:t>
             </w:r>
           </w:p>
         </w:tc>
@@ -42300,7 +42318,13 @@
               <w:rPr>
                 <w:lang w:val="de-DE"/>
               </w:rPr>
-              <w:t>Darstellen aller Tische in dem Kassensystem-Manager.</w:t>
+              <w:t xml:space="preserve">Einsehen </w:t>
+            </w:r>
+            <w:r>
+              <w:rPr>
+                <w:lang w:val="de-DE"/>
+              </w:rPr>
+              <w:t>aller Tische im Kassensystem-Manager (AW 7)</w:t>
             </w:r>
           </w:p>
         </w:tc>
@@ -42880,7 +42904,19 @@
               <w:rPr>
                 <w:lang w:val="de-DE"/>
               </w:rPr>
-              <w:t>Darstellen aller Wareneingänge in dem Kassensystem-Manager.</w:t>
+              <w:t xml:space="preserve">Einsehen </w:t>
+            </w:r>
+            <w:r>
+              <w:rPr>
+                <w:lang w:val="de-DE"/>
+              </w:rPr>
+              <w:t xml:space="preserve">aller Wareneingänge in </w:t>
+            </w:r>
+            <w:r>
+              <w:rPr>
+                <w:lang w:val="de-DE"/>
+              </w:rPr>
+              <w:t>dem Kassensystem-Manager (AW 12)</w:t>
             </w:r>
           </w:p>
         </w:tc>
@@ -43474,7 +43510,13 @@
               <w:rPr>
                 <w:lang w:val="de-DE"/>
               </w:rPr>
-              <w:t>Hinzufügen eines neuen Artikels, der neu in das Sortiment/ die Speisekarte aufgenommen wurde.</w:t>
+              <w:t>Hinzufügen eines neuen Artikels, der neu in das Sortiment/ di</w:t>
+            </w:r>
+            <w:r>
+              <w:rPr>
+                <w:lang w:val="de-DE"/>
+              </w:rPr>
+              <w:t>e Speisekarte aufgenommen wurde (AW 5)</w:t>
             </w:r>
           </w:p>
         </w:tc>
@@ -44285,7 +44327,13 @@
               <w:rPr>
                 <w:lang w:val="de-DE"/>
               </w:rPr>
-              <w:t>Hinzufügen eines neuen Tisches, der neu im Geschäftsbereich eingerichtet wird.</w:t>
+              <w:t>Hinzufügen eines neuen Tisches, der neu im Ges</w:t>
+            </w:r>
+            <w:r>
+              <w:rPr>
+                <w:lang w:val="de-DE"/>
+              </w:rPr>
+              <w:t>chäftsbereich eingerichtet wird (AW 9)</w:t>
             </w:r>
           </w:p>
         </w:tc>
@@ -44946,7 +44994,13 @@
               <w:rPr>
                 <w:lang w:val="de-DE"/>
               </w:rPr>
-              <w:t>Hinzufügen eines neuen Wareneingangs. Das wird während des Befüllens des Lagers gemacht.</w:t>
+              <w:t>Hinzufügen eines neuen Wareneingangs. Das wird während d</w:t>
+            </w:r>
+            <w:r>
+              <w:rPr>
+                <w:lang w:val="de-DE"/>
+              </w:rPr>
+              <w:t>es Befüllens des Lagers gemacht (AW 13)</w:t>
             </w:r>
           </w:p>
         </w:tc>
@@ -45636,7 +45690,13 @@
               <w:rPr>
                 <w:lang w:val="de-DE"/>
               </w:rPr>
-              <w:t>Ändern der Daten eines Artikels, wie bspw. Preisänderung.</w:t>
+              <w:t>Ändern der Daten eines Ar</w:t>
+            </w:r>
+            <w:r>
+              <w:rPr>
+                <w:lang w:val="de-DE"/>
+              </w:rPr>
+              <w:t>tikels, wie bspw. Preisänderung (AW 6)</w:t>
             </w:r>
           </w:p>
         </w:tc>
@@ -46048,7 +46108,13 @@
               <w:rPr>
                 <w:lang w:val="de-DE"/>
               </w:rPr>
-              <w:t>Ändern der Bezeichnung eines Tisches.</w:t>
+              <w:t>Änder</w:t>
+            </w:r>
+            <w:r>
+              <w:rPr>
+                <w:lang w:val="de-DE"/>
+              </w:rPr>
+              <w:t>n der Bezeichnung eines Tisches (AW 10)</w:t>
             </w:r>
           </w:p>
         </w:tc>
@@ -46482,7 +46548,13 @@
               <w:rPr>
                 <w:lang w:val="de-DE"/>
               </w:rPr>
-              <w:t>Löschen einer fehlerhaften oder überschüssigen Bestellung.</w:t>
+              <w:t>Löschen einer fehlerhaften</w:t>
+            </w:r>
+            <w:r>
+              <w:rPr>
+                <w:lang w:val="de-DE"/>
+              </w:rPr>
+              <w:t xml:space="preserve"> oder überschüssigen Bestellung (AW 2)</w:t>
             </w:r>
           </w:p>
         </w:tc>
@@ -46893,7 +46965,13 @@
               <w:rPr>
                 <w:lang w:val="de-DE"/>
               </w:rPr>
-              <w:t>Löschen eines Artikels der aus dem Sortiment genommen wurde.</w:t>
+              <w:t>Löschen eines Artikels der a</w:t>
+            </w:r>
+            <w:r>
+              <w:rPr>
+                <w:lang w:val="de-DE"/>
+              </w:rPr>
+              <w:t>us dem Sortiment genommen wurde (AW 4)</w:t>
             </w:r>
           </w:p>
         </w:tc>
@@ -47305,7 +47383,13 @@
               <w:rPr>
                 <w:lang w:val="de-DE"/>
               </w:rPr>
-              <w:t>Löschen eines Tisches, der von der Verkaufsfläche entfernt wurde.</w:t>
+              <w:t>Löschen eines Tisches, der von de</w:t>
+            </w:r>
+            <w:r>
+              <w:rPr>
+                <w:lang w:val="de-DE"/>
+              </w:rPr>
+              <w:t>r Verkaufsfläche entfernt wurde (AW 8)</w:t>
             </w:r>
           </w:p>
         </w:tc>
@@ -47712,6 +47796,12 @@
                 <w:lang w:val="de-DE"/>
               </w:rPr>
             </w:pPr>
+            <w:r>
+              <w:rPr>
+                <w:lang w:val="de-DE"/>
+              </w:rPr>
+              <w:t>(AW 14)</w:t>
+            </w:r>
           </w:p>
         </w:tc>
       </w:tr>
@@ -48137,8 +48227,16 @@
               <w:rPr>
                 <w:lang w:val="de-DE"/>
               </w:rPr>
-              <w:t>Nachträgliches Ausdrucken eines Belegs, nachdem der ursprüngliche Beleg verloren gegangen oder zerstört bzw. verschmutzt wurde.</w:t>
-            </w:r>
+              <w:t xml:space="preserve">Nachträgliches Ausdrucken eines Belegs, nachdem der ursprüngliche Beleg verloren gegangen oder </w:t>
+            </w:r>
+            <w:r>
+              <w:rPr>
+                <w:lang w:val="de-DE"/>
+              </w:rPr>
+              <w:t>zerstört bzw. verschmutzt wurde (AW 12)</w:t>
+            </w:r>
+            <w:bookmarkStart w:id="2" w:name="_GoBack"/>
+            <w:bookmarkEnd w:id="2"/>
           </w:p>
         </w:tc>
       </w:tr>
@@ -48369,8 +48467,6 @@
             </w:pPr>
           </w:p>
         </w:tc>
-        <w:bookmarkStart w:id="2" w:name="_GoBack"/>
-        <w:bookmarkEnd w:id="2"/>
       </w:tr>
       <w:tr>
         <w:trPr>
@@ -48536,6 +48632,7 @@
         <w:docPartUnique/>
       </w:docPartObj>
     </w:sdtPr>
+    <w:sdtEndPr/>
     <w:sdtContent>
       <w:p>
         <w:pPr>
@@ -48556,7 +48653,7 @@
             <w:noProof/>
             <w:lang w:val="de-DE"/>
           </w:rPr>
-          <w:t>48</w:t>
+          <w:t>42</w:t>
         </w:r>
         <w:r>
           <w:fldChar w:fldCharType="end"/>

</xml_diff>